<commit_message>
added TFRecord and basic thesis paper
</commit_message>
<xml_diff>
--- a/documents/Proponowany spis tresci.docx
+++ b/documents/Proponowany spis tresci.docx
@@ -39,7 +39,73 @@
         </w:numPr>
       </w:pPr>
       <w:r>
-        <w:t>Systemy rozpoznawania twarzy</w:t>
+        <w:t>R</w:t>
+      </w:r>
+      <w:r>
+        <w:t>ozpoznawani</w:t>
+      </w:r>
+      <w:r>
+        <w:t>e</w:t>
+      </w:r>
+      <w:r>
+        <w:t xml:space="preserve"> twarzy</w:t>
+      </w:r>
+    </w:p>
+    <w:p>
+      <w:pPr>
+        <w:pStyle w:val="Akapitzlist"/>
+        <w:ind w:left="360"/>
+      </w:pPr>
+      <w:r>
+        <w:t>2.1.</w:t>
+      </w:r>
+      <w:r>
+        <w:t xml:space="preserve"> </w:t>
+      </w:r>
+      <w:r>
+        <w:t>Lokalizacja twarzy</w:t>
+      </w:r>
+    </w:p>
+    <w:p>
+      <w:pPr>
+        <w:pStyle w:val="Akapitzlist"/>
+        <w:ind w:left="360"/>
+      </w:pPr>
+      <w:r>
+        <w:t>2.2.</w:t>
+      </w:r>
+      <w:r>
+        <w:t xml:space="preserve"> Normalizacja twarzy</w:t>
+      </w:r>
+    </w:p>
+    <w:p>
+      <w:pPr>
+        <w:pStyle w:val="Akapitzlist"/>
+        <w:ind w:left="360"/>
+      </w:pPr>
+      <w:r>
+        <w:t>2.3.</w:t>
+      </w:r>
+      <w:r>
+        <w:t xml:space="preserve"> Ekstrakcja cech</w:t>
+      </w:r>
+    </w:p>
+    <w:p>
+      <w:pPr>
+        <w:pStyle w:val="Akapitzlist"/>
+        <w:ind w:left="360"/>
+      </w:pPr>
+      <w:r>
+        <w:t>2.4.</w:t>
+      </w:r>
+      <w:r>
+        <w:t xml:space="preserve"> </w:t>
+      </w:r>
+      <w:r>
+        <w:t>Dopasowanie</w:t>
+      </w:r>
+      <w:r>
+        <w:t xml:space="preserve"> twarzy</w:t>
       </w:r>
     </w:p>
     <w:p>
@@ -50,31 +116,43 @@
           <w:numId w:val="1"/>
         </w:numPr>
       </w:pPr>
+      <w:proofErr w:type="spellStart"/>
       <w:r>
         <w:t>Spoofing</w:t>
       </w:r>
+      <w:proofErr w:type="spellEnd"/>
     </w:p>
     <w:p>
       <w:pPr>
         <w:ind w:left="360"/>
       </w:pPr>
       <w:r>
-        <w:t>- m</w:t>
-      </w:r>
-      <w:r>
-        <w:t>etody spoofingu</w:t>
-      </w:r>
+        <w:t>3.1 M</w:t>
+      </w:r>
+      <w:r>
+        <w:t xml:space="preserve">etody </w:t>
+      </w:r>
+      <w:proofErr w:type="spellStart"/>
+      <w:r>
+        <w:t>spoofingu</w:t>
+      </w:r>
+      <w:proofErr w:type="spellEnd"/>
     </w:p>
     <w:p>
       <w:pPr>
         <w:ind w:firstLine="360"/>
       </w:pPr>
       <w:r>
-        <w:t>- m</w:t>
-      </w:r>
-      <w:r>
-        <w:t>etody anty spoofingu</w:t>
-      </w:r>
+        <w:t>3.2 M</w:t>
+      </w:r>
+      <w:r>
+        <w:t xml:space="preserve">etody anty </w:t>
+      </w:r>
+      <w:proofErr w:type="spellStart"/>
+      <w:r>
+        <w:t>spoofingu</w:t>
+      </w:r>
+      <w:proofErr w:type="spellEnd"/>
     </w:p>
     <w:p>
       <w:pPr>
@@ -93,7 +171,27 @@
         <w:ind w:left="360"/>
       </w:pPr>
       <w:r>
-        <w:t>- tabelka z porównaniem datasetów – źródło z literatury</w:t>
+        <w:t>4.1</w:t>
+      </w:r>
+      <w:r>
+        <w:t xml:space="preserve"> </w:t>
+      </w:r>
+      <w:r>
+        <w:t>Przegląd dostępnych baz danych (</w:t>
+      </w:r>
+      <w:r>
+        <w:t xml:space="preserve">tabelka z porównaniem </w:t>
+      </w:r>
+      <w:proofErr w:type="spellStart"/>
+      <w:r>
+        <w:t>datasetów</w:t>
+      </w:r>
+      <w:proofErr w:type="spellEnd"/>
+      <w:r>
+        <w:t xml:space="preserve"> – źródło z literatury</w:t>
+      </w:r>
+      <w:r>
+        <w:t>)</w:t>
       </w:r>
     </w:p>
     <w:p>
@@ -101,7 +199,7 @@
         <w:ind w:firstLine="360"/>
       </w:pPr>
       <w:r>
-        <w:t>- krótkie omówienie wybranego do modelu datasetu</w:t>
+        <w:t>4.2 Omówienie wybranej bazy danych</w:t>
       </w:r>
     </w:p>
     <w:p>
@@ -132,10 +230,15 @@
         <w:ind w:firstLine="360"/>
       </w:pPr>
       <w:r>
-        <w:t xml:space="preserve">- </w:t>
-      </w:r>
-      <w:r>
-        <w:t>omówienie wybranego modelu anty spoofingowego oraz jego parametrów</w:t>
+        <w:t xml:space="preserve">- omówienie wybranego modelu anty </w:t>
+      </w:r>
+      <w:proofErr w:type="spellStart"/>
+      <w:r>
+        <w:t>spoofingowego</w:t>
+      </w:r>
+      <w:proofErr w:type="spellEnd"/>
+      <w:r>
+        <w:t xml:space="preserve"> oraz jego parametrów</w:t>
       </w:r>
     </w:p>
     <w:p>
@@ -147,8 +250,13 @@
         </w:numPr>
       </w:pPr>
       <w:r>
-        <w:t>Integracja systemu rozpoznawania twarzy z modelem anty spoofingowym</w:t>
-      </w:r>
+        <w:t xml:space="preserve">Integracja systemu rozpoznawania twarzy z modelem anty </w:t>
+      </w:r>
+      <w:proofErr w:type="spellStart"/>
+      <w:r>
+        <w:t>spoofingowym</w:t>
+      </w:r>
+      <w:proofErr w:type="spellEnd"/>
     </w:p>
     <w:p>
       <w:pPr>
@@ -158,7 +266,15 @@
         <w:t>- różne podejścia</w:t>
       </w:r>
       <w:r>
-        <w:t xml:space="preserve"> (parrarel/serial)</w:t>
+        <w:t xml:space="preserve"> (</w:t>
+      </w:r>
+      <w:proofErr w:type="spellStart"/>
+      <w:r>
+        <w:t>parrarel</w:t>
+      </w:r>
+      <w:proofErr w:type="spellEnd"/>
+      <w:r>
+        <w:t>/serial)</w:t>
       </w:r>
     </w:p>
     <w:p>
@@ -193,6 +309,7 @@
         <w:t>Podsumowanie</w:t>
       </w:r>
     </w:p>
+    <w:p/>
     <w:sectPr>
       <w:pgSz w:w="11906" w:h="16838"/>
       <w:pgMar w:top="1417" w:right="1417" w:bottom="1417" w:left="1417" w:header="708" w:footer="708" w:gutter="0"/>
@@ -734,6 +851,16 @@
       <w:contextualSpacing/>
     </w:pPr>
   </w:style>
+  <w:style w:type="character" w:styleId="Tekstzastpczy">
+    <w:name w:val="Placeholder Text"/>
+    <w:basedOn w:val="Domylnaczcionkaakapitu"/>
+    <w:uiPriority w:val="99"/>
+    <w:semiHidden/>
+    <w:rsid w:val="001011A6"/>
+    <w:rPr>
+      <w:color w:val="808080"/>
+    </w:rPr>
+  </w:style>
 </w:styles>
 </file>
 

</xml_diff>